<commit_message>
fixed the array assignment
changed the insert function
</commit_message>
<xml_diff>
--- a/Add Insert Delete Arrays/arrays project.docx
+++ b/Add Insert Delete Arrays/arrays project.docx
@@ -2485,13 +2485,156 @@
           <w:sz w:val="20"/>
           <w:shd w:fill="auto" w:val="clear"/>
         </w:rPr>
-        <w:t xml:space="preserve">// here, it uses the methode to add another element to a specific "index"</w:t>
+        <w:t xml:space="preserve">// from the elementtoinsert in the public static void bellow, it now equates to Sashimi</w:t>
         <w:br/>
         <w:t xml:space="preserve">        </w:t>
       </w:r>
       <w:r>
         <w:rPr>
           <w:rFonts w:ascii="JetBrains Mono" w:hAnsi="JetBrains Mono" w:cs="JetBrains Mono" w:eastAsia="JetBrains Mono"/>
+          <w:color w:val="82E6FF"/>
+          <w:spacing w:val="0"/>
+          <w:position w:val="0"/>
+          <w:sz w:val="20"/>
+          <w:shd w:fill="auto" w:val="clear"/>
+        </w:rPr>
+        <w:t xml:space="preserve">String </w:t>
+      </w:r>
+      <w:r>
+        <w:rPr>
+          <w:rFonts w:ascii="JetBrains Mono" w:hAnsi="JetBrains Mono" w:cs="JetBrains Mono" w:eastAsia="JetBrains Mono"/>
+          <w:color w:val="FCFCFC"/>
+          <w:spacing w:val="0"/>
+          <w:position w:val="0"/>
+          <w:sz w:val="20"/>
+          <w:shd w:fill="auto" w:val="clear"/>
+        </w:rPr>
+        <w:t xml:space="preserve">elementToInsert </w:t>
+      </w:r>
+      <w:r>
+        <w:rPr>
+          <w:rFonts w:ascii="JetBrains Mono" w:hAnsi="JetBrains Mono" w:cs="JetBrains Mono" w:eastAsia="JetBrains Mono"/>
+          <w:color w:val="DFDFE0"/>
+          <w:spacing w:val="0"/>
+          <w:position w:val="0"/>
+          <w:sz w:val="20"/>
+          <w:shd w:fill="auto" w:val="clear"/>
+        </w:rPr>
+        <w:t xml:space="preserve">= </w:t>
+      </w:r>
+      <w:r>
+        <w:rPr>
+          <w:rFonts w:ascii="JetBrains Mono" w:hAnsi="JetBrains Mono" w:cs="JetBrains Mono" w:eastAsia="JetBrains Mono"/>
+          <w:color w:val="FF806C"/>
+          <w:spacing w:val="0"/>
+          <w:position w:val="0"/>
+          <w:sz w:val="20"/>
+          <w:shd w:fill="auto" w:val="clear"/>
+        </w:rPr>
+        <w:t xml:space="preserve">"sashimi"</w:t>
+      </w:r>
+      <w:r>
+        <w:rPr>
+          <w:rFonts w:ascii="JetBrains Mono" w:hAnsi="JetBrains Mono" w:cs="JetBrains Mono" w:eastAsia="JetBrains Mono"/>
+          <w:color w:val="DFDFE0"/>
+          <w:spacing w:val="0"/>
+          <w:position w:val="0"/>
+          <w:sz w:val="20"/>
+          <w:shd w:fill="auto" w:val="clear"/>
+        </w:rPr>
+        <w:t xml:space="preserve">;</w:t>
+        <w:br/>
+        <w:t xml:space="preserve">        </w:t>
+      </w:r>
+      <w:r>
+        <w:rPr>
+          <w:rFonts w:ascii="JetBrains Mono" w:hAnsi="JetBrains Mono" w:cs="JetBrains Mono" w:eastAsia="JetBrains Mono"/>
+          <w:color w:val="7F8C99"/>
+          <w:spacing w:val="0"/>
+          <w:position w:val="0"/>
+          <w:sz w:val="20"/>
+          <w:shd w:fill="auto" w:val="clear"/>
+        </w:rPr>
+        <w:t xml:space="preserve">// and it will be entered after the first word at position 1</w:t>
+        <w:br/>
+        <w:t xml:space="preserve">        </w:t>
+      </w:r>
+      <w:r>
+        <w:rPr>
+          <w:rFonts w:ascii="JetBrains Mono" w:hAnsi="JetBrains Mono" w:cs="JetBrains Mono" w:eastAsia="JetBrains Mono"/>
+          <w:b/>
+          <w:color w:val="F97BB0"/>
+          <w:spacing w:val="0"/>
+          <w:position w:val="0"/>
+          <w:sz w:val="20"/>
+          <w:shd w:fill="auto" w:val="clear"/>
+        </w:rPr>
+        <w:t xml:space="preserve">int </w:t>
+      </w:r>
+      <w:r>
+        <w:rPr>
+          <w:rFonts w:ascii="JetBrains Mono" w:hAnsi="JetBrains Mono" w:cs="JetBrains Mono" w:eastAsia="JetBrains Mono"/>
+          <w:color w:val="FCFCFC"/>
+          <w:spacing w:val="0"/>
+          <w:position w:val="0"/>
+          <w:sz w:val="20"/>
+          <w:shd w:fill="auto" w:val="clear"/>
+        </w:rPr>
+        <w:t xml:space="preserve">insertionPosition </w:t>
+      </w:r>
+      <w:r>
+        <w:rPr>
+          <w:rFonts w:ascii="JetBrains Mono" w:hAnsi="JetBrains Mono" w:cs="JetBrains Mono" w:eastAsia="JetBrains Mono"/>
+          <w:color w:val="DFDFE0"/>
+          <w:spacing w:val="0"/>
+          <w:position w:val="0"/>
+          <w:sz w:val="20"/>
+          <w:shd w:fill="auto" w:val="clear"/>
+        </w:rPr>
+        <w:t xml:space="preserve">= </w:t>
+      </w:r>
+      <w:r>
+        <w:rPr>
+          <w:rFonts w:ascii="JetBrains Mono" w:hAnsi="JetBrains Mono" w:cs="JetBrains Mono" w:eastAsia="JetBrains Mono"/>
+          <w:color w:val="D7C781"/>
+          <w:spacing w:val="0"/>
+          <w:position w:val="0"/>
+          <w:sz w:val="20"/>
+          <w:shd w:fill="auto" w:val="clear"/>
+        </w:rPr>
+        <w:t xml:space="preserve">1</w:t>
+      </w:r>
+      <w:r>
+        <w:rPr>
+          <w:rFonts w:ascii="JetBrains Mono" w:hAnsi="JetBrains Mono" w:cs="JetBrains Mono" w:eastAsia="JetBrains Mono"/>
+          <w:color w:val="DFDFE0"/>
+          <w:spacing w:val="0"/>
+          <w:position w:val="0"/>
+          <w:sz w:val="20"/>
+          <w:shd w:fill="auto" w:val="clear"/>
+        </w:rPr>
+        <w:t xml:space="preserve">;</w:t>
+        <w:br/>
+        <w:br/>
+        <w:br/>
+        <w:t xml:space="preserve">        </w:t>
+      </w:r>
+      <w:r>
+        <w:rPr>
+          <w:rFonts w:ascii="JetBrains Mono" w:hAnsi="JetBrains Mono" w:cs="JetBrains Mono" w:eastAsia="JetBrains Mono"/>
+          <w:color w:val="7F8C99"/>
+          <w:spacing w:val="0"/>
+          <w:position w:val="0"/>
+          <w:sz w:val="20"/>
+          <w:shd w:fill="auto" w:val="clear"/>
+        </w:rPr>
+        <w:t xml:space="preserve">// here, it uses the method to add another element to a specific "index"</w:t>
+        <w:br/>
+        <w:t xml:space="preserve">        </w:t>
+      </w:r>
+      <w:r>
+        <w:rPr>
+          <w:rFonts w:ascii="JetBrains Mono" w:hAnsi="JetBrains Mono" w:cs="JetBrains Mono" w:eastAsia="JetBrains Mono"/>
           <w:i/>
           <w:color w:val="DFDFE0"/>
           <w:spacing w:val="0"/>
@@ -2499,7 +2642,7 @@
           <w:sz w:val="20"/>
           <w:shd w:fill="auto" w:val="clear"/>
         </w:rPr>
-        <w:t xml:space="preserve">addElementAtIndex</w:t>
+        <w:t xml:space="preserve">insertInMiddle</w:t>
       </w:r>
       <w:r>
         <w:rPr>
@@ -2532,40 +2675,40 @@
           <w:sz w:val="20"/>
           <w:shd w:fill="auto" w:val="clear"/>
         </w:rPr>
-        <w:t xml:space="preserve">,</w:t>
-      </w:r>
-      <w:r>
-        <w:rPr>
-          <w:rFonts w:ascii="JetBrains Mono" w:hAnsi="JetBrains Mono" w:cs="JetBrains Mono" w:eastAsia="JetBrains Mono"/>
-          <w:color w:val="FF806C"/>
-          <w:spacing w:val="0"/>
-          <w:position w:val="0"/>
-          <w:sz w:val="20"/>
-          <w:shd w:fill="auto" w:val="clear"/>
-        </w:rPr>
-        <w:t xml:space="preserve">"sashimi"</w:t>
-      </w:r>
-      <w:r>
-        <w:rPr>
-          <w:rFonts w:ascii="JetBrains Mono" w:hAnsi="JetBrains Mono" w:cs="JetBrains Mono" w:eastAsia="JetBrains Mono"/>
-          <w:color w:val="DFDFE0"/>
-          <w:spacing w:val="0"/>
-          <w:position w:val="0"/>
-          <w:sz w:val="20"/>
-          <w:shd w:fill="auto" w:val="clear"/>
-        </w:rPr>
-        <w:t xml:space="preserve">,</w:t>
-      </w:r>
-      <w:r>
-        <w:rPr>
-          <w:rFonts w:ascii="JetBrains Mono" w:hAnsi="JetBrains Mono" w:cs="JetBrains Mono" w:eastAsia="JetBrains Mono"/>
-          <w:color w:val="D7C781"/>
-          <w:spacing w:val="0"/>
-          <w:position w:val="0"/>
-          <w:sz w:val="20"/>
-          <w:shd w:fill="auto" w:val="clear"/>
-        </w:rPr>
-        <w:t xml:space="preserve">1</w:t>
+        <w:t xml:space="preserve">, </w:t>
+      </w:r>
+      <w:r>
+        <w:rPr>
+          <w:rFonts w:ascii="JetBrains Mono" w:hAnsi="JetBrains Mono" w:cs="JetBrains Mono" w:eastAsia="JetBrains Mono"/>
+          <w:color w:val="FCFCFC"/>
+          <w:spacing w:val="0"/>
+          <w:position w:val="0"/>
+          <w:sz w:val="20"/>
+          <w:shd w:fill="auto" w:val="clear"/>
+        </w:rPr>
+        <w:t xml:space="preserve">elementToInsert</w:t>
+      </w:r>
+      <w:r>
+        <w:rPr>
+          <w:rFonts w:ascii="JetBrains Mono" w:hAnsi="JetBrains Mono" w:cs="JetBrains Mono" w:eastAsia="JetBrains Mono"/>
+          <w:color w:val="DFDFE0"/>
+          <w:spacing w:val="0"/>
+          <w:position w:val="0"/>
+          <w:sz w:val="20"/>
+          <w:shd w:fill="auto" w:val="clear"/>
+        </w:rPr>
+        <w:t xml:space="preserve">, </w:t>
+      </w:r>
+      <w:r>
+        <w:rPr>
+          <w:rFonts w:ascii="JetBrains Mono" w:hAnsi="JetBrains Mono" w:cs="JetBrains Mono" w:eastAsia="JetBrains Mono"/>
+          <w:color w:val="FCFCFC"/>
+          <w:spacing w:val="0"/>
+          <w:position w:val="0"/>
+          <w:sz w:val="20"/>
+          <w:shd w:fill="auto" w:val="clear"/>
+        </w:rPr>
+        <w:t xml:space="preserve">insertionPosition</w:t>
       </w:r>
       <w:r>
         <w:rPr>
@@ -4915,7 +5058,7 @@
         <w:t xml:space="preserve">// ------------------------------------------------------------------------------//</w:t>
         <w:br/>
         <w:br/>
-        <w:t xml:space="preserve">    </w:t>
+        <w:t xml:space="preserve">        </w:t>
       </w:r>
       <w:r>
         <w:rPr>
@@ -4938,7 +5081,7 @@
           <w:sz w:val="20"/>
           <w:shd w:fill="auto" w:val="clear"/>
         </w:rPr>
-        <w:t xml:space="preserve">addElementAtIndex</w:t>
+        <w:t xml:space="preserve">insertInMiddle</w:t>
       </w:r>
       <w:r>
         <w:rPr>
@@ -5071,7 +5214,7 @@
           <w:sz w:val="20"/>
           <w:shd w:fill="auto" w:val="clear"/>
         </w:rPr>
-        <w:t xml:space="preserve">index</w:t>
+        <w:t xml:space="preserve">position</w:t>
       </w:r>
       <w:r>
         <w:rPr>
@@ -5089,6 +5232,108 @@
       <w:r>
         <w:rPr>
           <w:rFonts w:ascii="JetBrains Mono" w:hAnsi="JetBrains Mono" w:cs="JetBrains Mono" w:eastAsia="JetBrains Mono"/>
+          <w:color w:val="7F8C99"/>
+          <w:spacing w:val="0"/>
+          <w:position w:val="0"/>
+          <w:sz w:val="20"/>
+          <w:shd w:fill="auto" w:val="clear"/>
+        </w:rPr>
+        <w:t xml:space="preserve">// this sets a parameter for the function so that the insertion of the new value for the list should remain in the list not outside</w:t>
+        <w:br/>
+        <w:t xml:space="preserve">            </w:t>
+      </w:r>
+      <w:r>
+        <w:rPr>
+          <w:rFonts w:ascii="JetBrains Mono" w:hAnsi="JetBrains Mono" w:cs="JetBrains Mono" w:eastAsia="JetBrains Mono"/>
+          <w:b/>
+          <w:color w:val="F97BB0"/>
+          <w:spacing w:val="0"/>
+          <w:position w:val="0"/>
+          <w:sz w:val="20"/>
+          <w:shd w:fill="auto" w:val="clear"/>
+        </w:rPr>
+        <w:t xml:space="preserve">if </w:t>
+      </w:r>
+      <w:r>
+        <w:rPr>
+          <w:rFonts w:ascii="JetBrains Mono" w:hAnsi="JetBrains Mono" w:cs="JetBrains Mono" w:eastAsia="JetBrains Mono"/>
+          <w:color w:val="DFDFE0"/>
+          <w:spacing w:val="0"/>
+          <w:position w:val="0"/>
+          <w:sz w:val="20"/>
+          <w:shd w:fill="auto" w:val="clear"/>
+        </w:rPr>
+        <w:t xml:space="preserve">(</w:t>
+      </w:r>
+      <w:r>
+        <w:rPr>
+          <w:rFonts w:ascii="JetBrains Mono" w:hAnsi="JetBrains Mono" w:cs="JetBrains Mono" w:eastAsia="JetBrains Mono"/>
+          <w:color w:val="FCFCFC"/>
+          <w:spacing w:val="0"/>
+          <w:position w:val="0"/>
+          <w:sz w:val="20"/>
+          <w:shd w:fill="auto" w:val="clear"/>
+        </w:rPr>
+        <w:t xml:space="preserve">position </w:t>
+      </w:r>
+      <w:r>
+        <w:rPr>
+          <w:rFonts w:ascii="JetBrains Mono" w:hAnsi="JetBrains Mono" w:cs="JetBrains Mono" w:eastAsia="JetBrains Mono"/>
+          <w:color w:val="DFDFE0"/>
+          <w:spacing w:val="0"/>
+          <w:position w:val="0"/>
+          <w:sz w:val="20"/>
+          <w:shd w:fill="auto" w:val="clear"/>
+        </w:rPr>
+        <w:t xml:space="preserve">&lt; </w:t>
+      </w:r>
+      <w:r>
+        <w:rPr>
+          <w:rFonts w:ascii="JetBrains Mono" w:hAnsi="JetBrains Mono" w:cs="JetBrains Mono" w:eastAsia="JetBrains Mono"/>
+          <w:color w:val="D7C781"/>
+          <w:spacing w:val="0"/>
+          <w:position w:val="0"/>
+          <w:sz w:val="20"/>
+          <w:shd w:fill="auto" w:val="clear"/>
+        </w:rPr>
+        <w:t xml:space="preserve">0 </w:t>
+      </w:r>
+      <w:r>
+        <w:rPr>
+          <w:rFonts w:ascii="JetBrains Mono" w:hAnsi="JetBrains Mono" w:cs="JetBrains Mono" w:eastAsia="JetBrains Mono"/>
+          <w:color w:val="DFDFE0"/>
+          <w:spacing w:val="0"/>
+          <w:position w:val="0"/>
+          <w:sz w:val="20"/>
+          <w:shd w:fill="auto" w:val="clear"/>
+        </w:rPr>
+        <w:t xml:space="preserve">|| </w:t>
+      </w:r>
+      <w:r>
+        <w:rPr>
+          <w:rFonts w:ascii="JetBrains Mono" w:hAnsi="JetBrains Mono" w:cs="JetBrains Mono" w:eastAsia="JetBrains Mono"/>
+          <w:color w:val="FCFCFC"/>
+          <w:spacing w:val="0"/>
+          <w:position w:val="0"/>
+          <w:sz w:val="20"/>
+          <w:shd w:fill="auto" w:val="clear"/>
+        </w:rPr>
+        <w:t xml:space="preserve">position </w:t>
+      </w:r>
+      <w:r>
+        <w:rPr>
+          <w:rFonts w:ascii="JetBrains Mono" w:hAnsi="JetBrains Mono" w:cs="JetBrains Mono" w:eastAsia="JetBrains Mono"/>
+          <w:color w:val="DFDFE0"/>
+          <w:spacing w:val="0"/>
+          <w:position w:val="0"/>
+          <w:sz w:val="20"/>
+          <w:shd w:fill="auto" w:val="clear"/>
+        </w:rPr>
+        <w:t xml:space="preserve">&gt; </w:t>
+      </w:r>
+      <w:r>
+        <w:rPr>
+          <w:rFonts w:ascii="JetBrains Mono" w:hAnsi="JetBrains Mono" w:cs="JetBrains Mono" w:eastAsia="JetBrains Mono"/>
           <w:color w:val="FCFCFC"/>
           <w:spacing w:val="0"/>
           <w:position w:val="0"/>
@@ -5117,6 +5362,546 @@
           <w:sz w:val="20"/>
           <w:shd w:fill="auto" w:val="clear"/>
         </w:rPr>
+        <w:t xml:space="preserve">size</w:t>
+      </w:r>
+      <w:r>
+        <w:rPr>
+          <w:rFonts w:ascii="JetBrains Mono" w:hAnsi="JetBrains Mono" w:cs="JetBrains Mono" w:eastAsia="JetBrains Mono"/>
+          <w:color w:val="DFDFE0"/>
+          <w:spacing w:val="0"/>
+          <w:position w:val="0"/>
+          <w:sz w:val="20"/>
+          <w:shd w:fill="auto" w:val="clear"/>
+        </w:rPr>
+        <w:t xml:space="preserve">()) {</w:t>
+        <w:br/>
+        <w:t xml:space="preserve">                </w:t>
+      </w:r>
+      <w:r>
+        <w:rPr>
+          <w:rFonts w:ascii="JetBrains Mono" w:hAnsi="JetBrains Mono" w:cs="JetBrains Mono" w:eastAsia="JetBrains Mono"/>
+          <w:color w:val="82E6FF"/>
+          <w:spacing w:val="0"/>
+          <w:position w:val="0"/>
+          <w:sz w:val="20"/>
+          <w:shd w:fill="auto" w:val="clear"/>
+        </w:rPr>
+        <w:t xml:space="preserve">System</w:t>
+      </w:r>
+      <w:r>
+        <w:rPr>
+          <w:rFonts w:ascii="JetBrains Mono" w:hAnsi="JetBrains Mono" w:cs="JetBrains Mono" w:eastAsia="JetBrains Mono"/>
+          <w:color w:val="DFDFE0"/>
+          <w:spacing w:val="0"/>
+          <w:position w:val="0"/>
+          <w:sz w:val="20"/>
+          <w:shd w:fill="auto" w:val="clear"/>
+        </w:rPr>
+        <w:t xml:space="preserve">.</w:t>
+      </w:r>
+      <w:r>
+        <w:rPr>
+          <w:rFonts w:ascii="JetBrains Mono" w:hAnsi="JetBrains Mono" w:cs="JetBrains Mono" w:eastAsia="JetBrains Mono"/>
+          <w:i/>
+          <w:color w:val="49B0CE"/>
+          <w:spacing w:val="0"/>
+          <w:position w:val="0"/>
+          <w:sz w:val="20"/>
+          <w:shd w:fill="auto" w:val="clear"/>
+        </w:rPr>
+        <w:t xml:space="preserve">out</w:t>
+      </w:r>
+      <w:r>
+        <w:rPr>
+          <w:rFonts w:ascii="JetBrains Mono" w:hAnsi="JetBrains Mono" w:cs="JetBrains Mono" w:eastAsia="JetBrains Mono"/>
+          <w:color w:val="DFDFE0"/>
+          <w:spacing w:val="0"/>
+          <w:position w:val="0"/>
+          <w:sz w:val="20"/>
+          <w:shd w:fill="auto" w:val="clear"/>
+        </w:rPr>
+        <w:t xml:space="preserve">.</w:t>
+      </w:r>
+      <w:r>
+        <w:rPr>
+          <w:rFonts w:ascii="JetBrains Mono" w:hAnsi="JetBrains Mono" w:cs="JetBrains Mono" w:eastAsia="JetBrains Mono"/>
+          <w:color w:val="75C2B3"/>
+          <w:spacing w:val="0"/>
+          <w:position w:val="0"/>
+          <w:sz w:val="20"/>
+          <w:shd w:fill="auto" w:val="clear"/>
+        </w:rPr>
+        <w:t xml:space="preserve">println</w:t>
+      </w:r>
+      <w:r>
+        <w:rPr>
+          <w:rFonts w:ascii="JetBrains Mono" w:hAnsi="JetBrains Mono" w:cs="JetBrains Mono" w:eastAsia="JetBrains Mono"/>
+          <w:color w:val="DFDFE0"/>
+          <w:spacing w:val="0"/>
+          <w:position w:val="0"/>
+          <w:sz w:val="20"/>
+          <w:shd w:fill="auto" w:val="clear"/>
+        </w:rPr>
+        <w:t xml:space="preserve">(</w:t>
+      </w:r>
+      <w:r>
+        <w:rPr>
+          <w:rFonts w:ascii="JetBrains Mono" w:hAnsi="JetBrains Mono" w:cs="JetBrains Mono" w:eastAsia="JetBrains Mono"/>
+          <w:color w:val="FF806C"/>
+          <w:spacing w:val="0"/>
+          <w:position w:val="0"/>
+          <w:sz w:val="20"/>
+          <w:shd w:fill="auto" w:val="clear"/>
+        </w:rPr>
+        <w:t xml:space="preserve">"Invalid position for insertion."</w:t>
+      </w:r>
+      <w:r>
+        <w:rPr>
+          <w:rFonts w:ascii="JetBrains Mono" w:hAnsi="JetBrains Mono" w:cs="JetBrains Mono" w:eastAsia="JetBrains Mono"/>
+          <w:color w:val="DFDFE0"/>
+          <w:spacing w:val="0"/>
+          <w:position w:val="0"/>
+          <w:sz w:val="20"/>
+          <w:shd w:fill="auto" w:val="clear"/>
+        </w:rPr>
+        <w:t xml:space="preserve">);</w:t>
+        <w:br/>
+        <w:t xml:space="preserve">                </w:t>
+      </w:r>
+      <w:r>
+        <w:rPr>
+          <w:rFonts w:ascii="JetBrains Mono" w:hAnsi="JetBrains Mono" w:cs="JetBrains Mono" w:eastAsia="JetBrains Mono"/>
+          <w:b/>
+          <w:color w:val="F97BB0"/>
+          <w:spacing w:val="0"/>
+          <w:position w:val="0"/>
+          <w:sz w:val="20"/>
+          <w:shd w:fill="auto" w:val="clear"/>
+        </w:rPr>
+        <w:t xml:space="preserve">return</w:t>
+      </w:r>
+      <w:r>
+        <w:rPr>
+          <w:rFonts w:ascii="JetBrains Mono" w:hAnsi="JetBrains Mono" w:cs="JetBrains Mono" w:eastAsia="JetBrains Mono"/>
+          <w:color w:val="DFDFE0"/>
+          <w:spacing w:val="0"/>
+          <w:position w:val="0"/>
+          <w:sz w:val="20"/>
+          <w:shd w:fill="auto" w:val="clear"/>
+        </w:rPr>
+        <w:t xml:space="preserve">;</w:t>
+        <w:br/>
+        <w:t xml:space="preserve">            }</w:t>
+        <w:br/>
+        <w:br/>
+        <w:t xml:space="preserve">        </w:t>
+      </w:r>
+      <w:r>
+        <w:rPr>
+          <w:rFonts w:ascii="JetBrains Mono" w:hAnsi="JetBrains Mono" w:cs="JetBrains Mono" w:eastAsia="JetBrains Mono"/>
+          <w:color w:val="7F8C99"/>
+          <w:spacing w:val="0"/>
+          <w:position w:val="0"/>
+          <w:sz w:val="20"/>
+          <w:shd w:fill="auto" w:val="clear"/>
+        </w:rPr>
+        <w:t xml:space="preserve">// method 1...</w:t>
+        <w:br/>
+        <w:t xml:space="preserve">//            list.add(position, element);</w:t>
+        <w:br/>
+        <w:br/>
+        <w:t xml:space="preserve">        // method 2</w:t>
+        <w:br/>
+        <w:br/>
+        <w:t xml:space="preserve">            // to create a new array list</w:t>
+        <w:br/>
+        <w:t xml:space="preserve">            </w:t>
+      </w:r>
+      <w:r>
+        <w:rPr>
+          <w:rFonts w:ascii="JetBrains Mono" w:hAnsi="JetBrains Mono" w:cs="JetBrains Mono" w:eastAsia="JetBrains Mono"/>
+          <w:color w:val="82E6FF"/>
+          <w:spacing w:val="0"/>
+          <w:position w:val="0"/>
+          <w:sz w:val="20"/>
+          <w:shd w:fill="auto" w:val="clear"/>
+        </w:rPr>
+        <w:t xml:space="preserve">ArrayList</w:t>
+      </w:r>
+      <w:r>
+        <w:rPr>
+          <w:rFonts w:ascii="JetBrains Mono" w:hAnsi="JetBrains Mono" w:cs="JetBrains Mono" w:eastAsia="JetBrains Mono"/>
+          <w:color w:val="DFDFE0"/>
+          <w:spacing w:val="0"/>
+          <w:position w:val="0"/>
+          <w:sz w:val="20"/>
+          <w:shd w:fill="auto" w:val="clear"/>
+        </w:rPr>
+        <w:t xml:space="preserve">&lt;</w:t>
+      </w:r>
+      <w:r>
+        <w:rPr>
+          <w:rFonts w:ascii="JetBrains Mono" w:hAnsi="JetBrains Mono" w:cs="JetBrains Mono" w:eastAsia="JetBrains Mono"/>
+          <w:color w:val="82E6FF"/>
+          <w:spacing w:val="0"/>
+          <w:position w:val="0"/>
+          <w:sz w:val="20"/>
+          <w:shd w:fill="auto" w:val="clear"/>
+        </w:rPr>
+        <w:t xml:space="preserve">String</w:t>
+      </w:r>
+      <w:r>
+        <w:rPr>
+          <w:rFonts w:ascii="JetBrains Mono" w:hAnsi="JetBrains Mono" w:cs="JetBrains Mono" w:eastAsia="JetBrains Mono"/>
+          <w:color w:val="DFDFE0"/>
+          <w:spacing w:val="0"/>
+          <w:position w:val="0"/>
+          <w:sz w:val="20"/>
+          <w:shd w:fill="auto" w:val="clear"/>
+        </w:rPr>
+        <w:t xml:space="preserve">&gt; </w:t>
+      </w:r>
+      <w:r>
+        <w:rPr>
+          <w:rFonts w:ascii="JetBrains Mono" w:hAnsi="JetBrains Mono" w:cs="JetBrains Mono" w:eastAsia="JetBrains Mono"/>
+          <w:color w:val="FCFCFC"/>
+          <w:spacing w:val="0"/>
+          <w:position w:val="0"/>
+          <w:sz w:val="20"/>
+          <w:shd w:fill="auto" w:val="clear"/>
+        </w:rPr>
+        <w:t xml:space="preserve">resultList </w:t>
+      </w:r>
+      <w:r>
+        <w:rPr>
+          <w:rFonts w:ascii="JetBrains Mono" w:hAnsi="JetBrains Mono" w:cs="JetBrains Mono" w:eastAsia="JetBrains Mono"/>
+          <w:color w:val="DFDFE0"/>
+          <w:spacing w:val="0"/>
+          <w:position w:val="0"/>
+          <w:sz w:val="20"/>
+          <w:shd w:fill="auto" w:val="clear"/>
+        </w:rPr>
+        <w:t xml:space="preserve">= </w:t>
+      </w:r>
+      <w:r>
+        <w:rPr>
+          <w:rFonts w:ascii="JetBrains Mono" w:hAnsi="JetBrains Mono" w:cs="JetBrains Mono" w:eastAsia="JetBrains Mono"/>
+          <w:b/>
+          <w:color w:val="F97BB0"/>
+          <w:spacing w:val="0"/>
+          <w:position w:val="0"/>
+          <w:sz w:val="20"/>
+          <w:shd w:fill="auto" w:val="clear"/>
+        </w:rPr>
+        <w:t xml:space="preserve">new </w:t>
+      </w:r>
+      <w:r>
+        <w:rPr>
+          <w:rFonts w:ascii="JetBrains Mono" w:hAnsi="JetBrains Mono" w:cs="JetBrains Mono" w:eastAsia="JetBrains Mono"/>
+          <w:color w:val="75C2B3"/>
+          <w:spacing w:val="0"/>
+          <w:position w:val="0"/>
+          <w:sz w:val="20"/>
+          <w:shd w:fill="auto" w:val="clear"/>
+        </w:rPr>
+        <w:t xml:space="preserve">ArrayList</w:t>
+      </w:r>
+      <w:r>
+        <w:rPr>
+          <w:rFonts w:ascii="JetBrains Mono" w:hAnsi="JetBrains Mono" w:cs="JetBrains Mono" w:eastAsia="JetBrains Mono"/>
+          <w:color w:val="DFDFE0"/>
+          <w:spacing w:val="0"/>
+          <w:position w:val="0"/>
+          <w:sz w:val="20"/>
+          <w:shd w:fill="auto" w:val="clear"/>
+        </w:rPr>
+        <w:t xml:space="preserve">&lt;&gt;();</w:t>
+        <w:br/>
+        <w:br/>
+        <w:t xml:space="preserve">            </w:t>
+      </w:r>
+      <w:r>
+        <w:rPr>
+          <w:rFonts w:ascii="JetBrains Mono" w:hAnsi="JetBrains Mono" w:cs="JetBrains Mono" w:eastAsia="JetBrains Mono"/>
+          <w:color w:val="7F8C99"/>
+          <w:spacing w:val="0"/>
+          <w:position w:val="0"/>
+          <w:sz w:val="20"/>
+          <w:shd w:fill="auto" w:val="clear"/>
+        </w:rPr>
+        <w:t xml:space="preserve">// the for loop is to look through the original array that will be added</w:t>
+        <w:br/>
+        <w:t xml:space="preserve">            </w:t>
+      </w:r>
+      <w:r>
+        <w:rPr>
+          <w:rFonts w:ascii="JetBrains Mono" w:hAnsi="JetBrains Mono" w:cs="JetBrains Mono" w:eastAsia="JetBrains Mono"/>
+          <w:b/>
+          <w:color w:val="F97BB0"/>
+          <w:spacing w:val="0"/>
+          <w:position w:val="0"/>
+          <w:sz w:val="20"/>
+          <w:shd w:fill="auto" w:val="clear"/>
+        </w:rPr>
+        <w:t xml:space="preserve">for </w:t>
+      </w:r>
+      <w:r>
+        <w:rPr>
+          <w:rFonts w:ascii="JetBrains Mono" w:hAnsi="JetBrains Mono" w:cs="JetBrains Mono" w:eastAsia="JetBrains Mono"/>
+          <w:color w:val="DFDFE0"/>
+          <w:spacing w:val="0"/>
+          <w:position w:val="0"/>
+          <w:sz w:val="20"/>
+          <w:shd w:fill="auto" w:val="clear"/>
+        </w:rPr>
+        <w:t xml:space="preserve">(</w:t>
+      </w:r>
+      <w:r>
+        <w:rPr>
+          <w:rFonts w:ascii="JetBrains Mono" w:hAnsi="JetBrains Mono" w:cs="JetBrains Mono" w:eastAsia="JetBrains Mono"/>
+          <w:b/>
+          <w:color w:val="F97BB0"/>
+          <w:spacing w:val="0"/>
+          <w:position w:val="0"/>
+          <w:sz w:val="20"/>
+          <w:shd w:fill="auto" w:val="clear"/>
+        </w:rPr>
+        <w:t xml:space="preserve">int </w:t>
+      </w:r>
+      <w:r>
+        <w:rPr>
+          <w:rFonts w:ascii="JetBrains Mono" w:hAnsi="JetBrains Mono" w:cs="JetBrains Mono" w:eastAsia="JetBrains Mono"/>
+          <w:color w:val="FCFCFC"/>
+          <w:spacing w:val="0"/>
+          <w:position w:val="0"/>
+          <w:sz w:val="20"/>
+          <w:shd w:fill="auto" w:val="clear"/>
+        </w:rPr>
+        <w:t xml:space="preserve">i </w:t>
+      </w:r>
+      <w:r>
+        <w:rPr>
+          <w:rFonts w:ascii="JetBrains Mono" w:hAnsi="JetBrains Mono" w:cs="JetBrains Mono" w:eastAsia="JetBrains Mono"/>
+          <w:color w:val="DFDFE0"/>
+          <w:spacing w:val="0"/>
+          <w:position w:val="0"/>
+          <w:sz w:val="20"/>
+          <w:shd w:fill="auto" w:val="clear"/>
+        </w:rPr>
+        <w:t xml:space="preserve">= </w:t>
+      </w:r>
+      <w:r>
+        <w:rPr>
+          <w:rFonts w:ascii="JetBrains Mono" w:hAnsi="JetBrains Mono" w:cs="JetBrains Mono" w:eastAsia="JetBrains Mono"/>
+          <w:color w:val="D7C781"/>
+          <w:spacing w:val="0"/>
+          <w:position w:val="0"/>
+          <w:sz w:val="20"/>
+          <w:shd w:fill="auto" w:val="clear"/>
+        </w:rPr>
+        <w:t xml:space="preserve">0</w:t>
+      </w:r>
+      <w:r>
+        <w:rPr>
+          <w:rFonts w:ascii="JetBrains Mono" w:hAnsi="JetBrains Mono" w:cs="JetBrains Mono" w:eastAsia="JetBrains Mono"/>
+          <w:color w:val="DFDFE0"/>
+          <w:spacing w:val="0"/>
+          <w:position w:val="0"/>
+          <w:sz w:val="20"/>
+          <w:shd w:fill="auto" w:val="clear"/>
+        </w:rPr>
+        <w:t xml:space="preserve">; </w:t>
+      </w:r>
+      <w:r>
+        <w:rPr>
+          <w:rFonts w:ascii="JetBrains Mono" w:hAnsi="JetBrains Mono" w:cs="JetBrains Mono" w:eastAsia="JetBrains Mono"/>
+          <w:color w:val="FCFCFC"/>
+          <w:spacing w:val="0"/>
+          <w:position w:val="0"/>
+          <w:sz w:val="20"/>
+          <w:shd w:fill="auto" w:val="clear"/>
+        </w:rPr>
+        <w:t xml:space="preserve">i</w:t>
+      </w:r>
+      <w:r>
+        <w:rPr>
+          <w:rFonts w:ascii="JetBrains Mono" w:hAnsi="JetBrains Mono" w:cs="JetBrains Mono" w:eastAsia="JetBrains Mono"/>
+          <w:color w:val="DFDFE0"/>
+          <w:spacing w:val="0"/>
+          <w:position w:val="0"/>
+          <w:sz w:val="20"/>
+          <w:shd w:fill="auto" w:val="clear"/>
+        </w:rPr>
+        <w:t xml:space="preserve">&lt;</w:t>
+      </w:r>
+      <w:r>
+        <w:rPr>
+          <w:rFonts w:ascii="JetBrains Mono" w:hAnsi="JetBrains Mono" w:cs="JetBrains Mono" w:eastAsia="JetBrains Mono"/>
+          <w:color w:val="FCFCFC"/>
+          <w:spacing w:val="0"/>
+          <w:position w:val="0"/>
+          <w:sz w:val="20"/>
+          <w:shd w:fill="auto" w:val="clear"/>
+        </w:rPr>
+        <w:t xml:space="preserve">list</w:t>
+      </w:r>
+      <w:r>
+        <w:rPr>
+          <w:rFonts w:ascii="JetBrains Mono" w:hAnsi="JetBrains Mono" w:cs="JetBrains Mono" w:eastAsia="JetBrains Mono"/>
+          <w:color w:val="DFDFE0"/>
+          <w:spacing w:val="0"/>
+          <w:position w:val="0"/>
+          <w:sz w:val="20"/>
+          <w:shd w:fill="auto" w:val="clear"/>
+        </w:rPr>
+        <w:t xml:space="preserve">.</w:t>
+      </w:r>
+      <w:r>
+        <w:rPr>
+          <w:rFonts w:ascii="JetBrains Mono" w:hAnsi="JetBrains Mono" w:cs="JetBrains Mono" w:eastAsia="JetBrains Mono"/>
+          <w:color w:val="75C2B3"/>
+          <w:spacing w:val="0"/>
+          <w:position w:val="0"/>
+          <w:sz w:val="20"/>
+          <w:shd w:fill="auto" w:val="clear"/>
+        </w:rPr>
+        <w:t xml:space="preserve">size</w:t>
+      </w:r>
+      <w:r>
+        <w:rPr>
+          <w:rFonts w:ascii="JetBrains Mono" w:hAnsi="JetBrains Mono" w:cs="JetBrains Mono" w:eastAsia="JetBrains Mono"/>
+          <w:color w:val="DFDFE0"/>
+          <w:spacing w:val="0"/>
+          <w:position w:val="0"/>
+          <w:sz w:val="20"/>
+          <w:shd w:fill="auto" w:val="clear"/>
+        </w:rPr>
+        <w:t xml:space="preserve">(); </w:t>
+      </w:r>
+      <w:r>
+        <w:rPr>
+          <w:rFonts w:ascii="JetBrains Mono" w:hAnsi="JetBrains Mono" w:cs="JetBrains Mono" w:eastAsia="JetBrains Mono"/>
+          <w:color w:val="FCFCFC"/>
+          <w:spacing w:val="0"/>
+          <w:position w:val="0"/>
+          <w:sz w:val="20"/>
+          <w:shd w:fill="auto" w:val="clear"/>
+        </w:rPr>
+        <w:t xml:space="preserve">i</w:t>
+      </w:r>
+      <w:r>
+        <w:rPr>
+          <w:rFonts w:ascii="JetBrains Mono" w:hAnsi="JetBrains Mono" w:cs="JetBrains Mono" w:eastAsia="JetBrains Mono"/>
+          <w:color w:val="DFDFE0"/>
+          <w:spacing w:val="0"/>
+          <w:position w:val="0"/>
+          <w:sz w:val="20"/>
+          <w:shd w:fill="auto" w:val="clear"/>
+        </w:rPr>
+        <w:t xml:space="preserve">++) {</w:t>
+        <w:br/>
+        <w:t xml:space="preserve">                </w:t>
+      </w:r>
+      <w:r>
+        <w:rPr>
+          <w:rFonts w:ascii="JetBrains Mono" w:hAnsi="JetBrains Mono" w:cs="JetBrains Mono" w:eastAsia="JetBrains Mono"/>
+          <w:b/>
+          <w:color w:val="F97BB0"/>
+          <w:spacing w:val="0"/>
+          <w:position w:val="0"/>
+          <w:sz w:val="20"/>
+          <w:shd w:fill="auto" w:val="clear"/>
+        </w:rPr>
+        <w:t xml:space="preserve">if </w:t>
+      </w:r>
+      <w:r>
+        <w:rPr>
+          <w:rFonts w:ascii="JetBrains Mono" w:hAnsi="JetBrains Mono" w:cs="JetBrains Mono" w:eastAsia="JetBrains Mono"/>
+          <w:color w:val="DFDFE0"/>
+          <w:spacing w:val="0"/>
+          <w:position w:val="0"/>
+          <w:sz w:val="20"/>
+          <w:shd w:fill="auto" w:val="clear"/>
+        </w:rPr>
+        <w:t xml:space="preserve">(</w:t>
+      </w:r>
+      <w:r>
+        <w:rPr>
+          <w:rFonts w:ascii="JetBrains Mono" w:hAnsi="JetBrains Mono" w:cs="JetBrains Mono" w:eastAsia="JetBrains Mono"/>
+          <w:color w:val="FCFCFC"/>
+          <w:spacing w:val="0"/>
+          <w:position w:val="0"/>
+          <w:sz w:val="20"/>
+          <w:shd w:fill="auto" w:val="clear"/>
+        </w:rPr>
+        <w:t xml:space="preserve">i </w:t>
+      </w:r>
+      <w:r>
+        <w:rPr>
+          <w:rFonts w:ascii="JetBrains Mono" w:hAnsi="JetBrains Mono" w:cs="JetBrains Mono" w:eastAsia="JetBrains Mono"/>
+          <w:color w:val="DFDFE0"/>
+          <w:spacing w:val="0"/>
+          <w:position w:val="0"/>
+          <w:sz w:val="20"/>
+          <w:shd w:fill="auto" w:val="clear"/>
+        </w:rPr>
+        <w:t xml:space="preserve">== </w:t>
+      </w:r>
+      <w:r>
+        <w:rPr>
+          <w:rFonts w:ascii="JetBrains Mono" w:hAnsi="JetBrains Mono" w:cs="JetBrains Mono" w:eastAsia="JetBrains Mono"/>
+          <w:color w:val="FCFCFC"/>
+          <w:spacing w:val="0"/>
+          <w:position w:val="0"/>
+          <w:sz w:val="20"/>
+          <w:shd w:fill="auto" w:val="clear"/>
+        </w:rPr>
+        <w:t xml:space="preserve">position</w:t>
+      </w:r>
+      <w:r>
+        <w:rPr>
+          <w:rFonts w:ascii="JetBrains Mono" w:hAnsi="JetBrains Mono" w:cs="JetBrains Mono" w:eastAsia="JetBrains Mono"/>
+          <w:color w:val="DFDFE0"/>
+          <w:spacing w:val="0"/>
+          <w:position w:val="0"/>
+          <w:sz w:val="20"/>
+          <w:shd w:fill="auto" w:val="clear"/>
+        </w:rPr>
+        <w:t xml:space="preserve">) {</w:t>
+        <w:br/>
+        <w:t xml:space="preserve">                    </w:t>
+      </w:r>
+      <w:r>
+        <w:rPr>
+          <w:rFonts w:ascii="JetBrains Mono" w:hAnsi="JetBrains Mono" w:cs="JetBrains Mono" w:eastAsia="JetBrains Mono"/>
+          <w:color w:val="FCFCFC"/>
+          <w:spacing w:val="0"/>
+          <w:position w:val="0"/>
+          <w:sz w:val="20"/>
+          <w:shd w:fill="auto" w:val="clear"/>
+        </w:rPr>
+        <w:t xml:space="preserve">resultList</w:t>
+      </w:r>
+      <w:r>
+        <w:rPr>
+          <w:rFonts w:ascii="JetBrains Mono" w:hAnsi="JetBrains Mono" w:cs="JetBrains Mono" w:eastAsia="JetBrains Mono"/>
+          <w:color w:val="DFDFE0"/>
+          <w:spacing w:val="0"/>
+          <w:position w:val="0"/>
+          <w:sz w:val="20"/>
+          <w:shd w:fill="auto" w:val="clear"/>
+        </w:rPr>
+        <w:t xml:space="preserve">.</w:t>
+      </w:r>
+      <w:r>
+        <w:rPr>
+          <w:rFonts w:ascii="JetBrains Mono" w:hAnsi="JetBrains Mono" w:cs="JetBrains Mono" w:eastAsia="JetBrains Mono"/>
+          <w:color w:val="75C2B3"/>
+          <w:spacing w:val="0"/>
+          <w:position w:val="0"/>
+          <w:sz w:val="20"/>
+          <w:shd w:fill="auto" w:val="clear"/>
+        </w:rPr>
         <w:t xml:space="preserve">add</w:t>
       </w:r>
       <w:r>
@@ -5139,28 +5924,6 @@
           <w:sz w:val="20"/>
           <w:shd w:fill="auto" w:val="clear"/>
         </w:rPr>
-        <w:t xml:space="preserve">index</w:t>
-      </w:r>
-      <w:r>
-        <w:rPr>
-          <w:rFonts w:ascii="JetBrains Mono" w:hAnsi="JetBrains Mono" w:cs="JetBrains Mono" w:eastAsia="JetBrains Mono"/>
-          <w:color w:val="DFDFE0"/>
-          <w:spacing w:val="0"/>
-          <w:position w:val="0"/>
-          <w:sz w:val="20"/>
-          <w:shd w:fill="auto" w:val="clear"/>
-        </w:rPr>
-        <w:t xml:space="preserve">, </w:t>
-      </w:r>
-      <w:r>
-        <w:rPr>
-          <w:rFonts w:ascii="JetBrains Mono" w:hAnsi="JetBrains Mono" w:cs="JetBrains Mono" w:eastAsia="JetBrains Mono"/>
-          <w:color w:val="FCFCFC"/>
-          <w:spacing w:val="0"/>
-          <w:position w:val="0"/>
-          <w:sz w:val="20"/>
-          <w:shd w:fill="auto" w:val="clear"/>
-        </w:rPr>
         <w:t xml:space="preserve">element</w:t>
       </w:r>
       <w:r>
@@ -5174,11 +5937,243 @@
         </w:rPr>
         <w:t xml:space="preserve">);</w:t>
         <w:br/>
+        <w:t xml:space="preserve">                }</w:t>
+        <w:br/>
+        <w:t xml:space="preserve">                </w:t>
+      </w:r>
+      <w:r>
+        <w:rPr>
+          <w:rFonts w:ascii="JetBrains Mono" w:hAnsi="JetBrains Mono" w:cs="JetBrains Mono" w:eastAsia="JetBrains Mono"/>
+          <w:color w:val="FCFCFC"/>
+          <w:spacing w:val="0"/>
+          <w:position w:val="0"/>
+          <w:sz w:val="20"/>
+          <w:shd w:fill="auto" w:val="clear"/>
+        </w:rPr>
+        <w:t xml:space="preserve">resultList</w:t>
+      </w:r>
+      <w:r>
+        <w:rPr>
+          <w:rFonts w:ascii="JetBrains Mono" w:hAnsi="JetBrains Mono" w:cs="JetBrains Mono" w:eastAsia="JetBrains Mono"/>
+          <w:color w:val="DFDFE0"/>
+          <w:spacing w:val="0"/>
+          <w:position w:val="0"/>
+          <w:sz w:val="20"/>
+          <w:shd w:fill="auto" w:val="clear"/>
+        </w:rPr>
+        <w:t xml:space="preserve">.</w:t>
+      </w:r>
+      <w:r>
+        <w:rPr>
+          <w:rFonts w:ascii="JetBrains Mono" w:hAnsi="JetBrains Mono" w:cs="JetBrains Mono" w:eastAsia="JetBrains Mono"/>
+          <w:color w:val="75C2B3"/>
+          <w:spacing w:val="0"/>
+          <w:position w:val="0"/>
+          <w:sz w:val="20"/>
+          <w:shd w:fill="auto" w:val="clear"/>
+        </w:rPr>
+        <w:t xml:space="preserve">add</w:t>
+      </w:r>
+      <w:r>
+        <w:rPr>
+          <w:rFonts w:ascii="JetBrains Mono" w:hAnsi="JetBrains Mono" w:cs="JetBrains Mono" w:eastAsia="JetBrains Mono"/>
+          <w:color w:val="DFDFE0"/>
+          <w:spacing w:val="0"/>
+          <w:position w:val="0"/>
+          <w:sz w:val="20"/>
+          <w:shd w:fill="auto" w:val="clear"/>
+        </w:rPr>
+        <w:t xml:space="preserve">(</w:t>
+      </w:r>
+      <w:r>
+        <w:rPr>
+          <w:rFonts w:ascii="JetBrains Mono" w:hAnsi="JetBrains Mono" w:cs="JetBrains Mono" w:eastAsia="JetBrains Mono"/>
+          <w:color w:val="FCFCFC"/>
+          <w:spacing w:val="0"/>
+          <w:position w:val="0"/>
+          <w:sz w:val="20"/>
+          <w:shd w:fill="auto" w:val="clear"/>
+        </w:rPr>
+        <w:t xml:space="preserve">list</w:t>
+      </w:r>
+      <w:r>
+        <w:rPr>
+          <w:rFonts w:ascii="JetBrains Mono" w:hAnsi="JetBrains Mono" w:cs="JetBrains Mono" w:eastAsia="JetBrains Mono"/>
+          <w:color w:val="DFDFE0"/>
+          <w:spacing w:val="0"/>
+          <w:position w:val="0"/>
+          <w:sz w:val="20"/>
+          <w:shd w:fill="auto" w:val="clear"/>
+        </w:rPr>
+        <w:t xml:space="preserve">.</w:t>
+      </w:r>
+      <w:r>
+        <w:rPr>
+          <w:rFonts w:ascii="JetBrains Mono" w:hAnsi="JetBrains Mono" w:cs="JetBrains Mono" w:eastAsia="JetBrains Mono"/>
+          <w:color w:val="75C2B3"/>
+          <w:spacing w:val="0"/>
+          <w:position w:val="0"/>
+          <w:sz w:val="20"/>
+          <w:shd w:fill="auto" w:val="clear"/>
+        </w:rPr>
+        <w:t xml:space="preserve">get</w:t>
+      </w:r>
+      <w:r>
+        <w:rPr>
+          <w:rFonts w:ascii="JetBrains Mono" w:hAnsi="JetBrains Mono" w:cs="JetBrains Mono" w:eastAsia="JetBrains Mono"/>
+          <w:color w:val="DFDFE0"/>
+          <w:spacing w:val="0"/>
+          <w:position w:val="0"/>
+          <w:sz w:val="20"/>
+          <w:shd w:fill="auto" w:val="clear"/>
+        </w:rPr>
+        <w:t xml:space="preserve">(</w:t>
+      </w:r>
+      <w:r>
+        <w:rPr>
+          <w:rFonts w:ascii="JetBrains Mono" w:hAnsi="JetBrains Mono" w:cs="JetBrains Mono" w:eastAsia="JetBrains Mono"/>
+          <w:color w:val="FCFCFC"/>
+          <w:spacing w:val="0"/>
+          <w:position w:val="0"/>
+          <w:sz w:val="20"/>
+          <w:shd w:fill="auto" w:val="clear"/>
+        </w:rPr>
+        <w:t xml:space="preserve">i</w:t>
+      </w:r>
+      <w:r>
+        <w:rPr>
+          <w:rFonts w:ascii="JetBrains Mono" w:hAnsi="JetBrains Mono" w:cs="JetBrains Mono" w:eastAsia="JetBrains Mono"/>
+          <w:color w:val="DFDFE0"/>
+          <w:spacing w:val="0"/>
+          <w:position w:val="0"/>
+          <w:sz w:val="20"/>
+          <w:shd w:fill="auto" w:val="clear"/>
+        </w:rPr>
+        <w:t xml:space="preserve">));</w:t>
+        <w:br/>
+        <w:t xml:space="preserve">            }</w:t>
+        <w:br/>
+        <w:br/>
+        <w:t xml:space="preserve">            </w:t>
+      </w:r>
+      <w:r>
+        <w:rPr>
+          <w:rFonts w:ascii="JetBrains Mono" w:hAnsi="JetBrains Mono" w:cs="JetBrains Mono" w:eastAsia="JetBrains Mono"/>
+          <w:color w:val="FCFCFC"/>
+          <w:spacing w:val="0"/>
+          <w:position w:val="0"/>
+          <w:sz w:val="20"/>
+          <w:shd w:fill="auto" w:val="clear"/>
+        </w:rPr>
+        <w:t xml:space="preserve">list</w:t>
+      </w:r>
+      <w:r>
+        <w:rPr>
+          <w:rFonts w:ascii="JetBrains Mono" w:hAnsi="JetBrains Mono" w:cs="JetBrains Mono" w:eastAsia="JetBrains Mono"/>
+          <w:color w:val="DFDFE0"/>
+          <w:spacing w:val="0"/>
+          <w:position w:val="0"/>
+          <w:sz w:val="20"/>
+          <w:shd w:fill="auto" w:val="clear"/>
+        </w:rPr>
+        <w:t xml:space="preserve">.</w:t>
+      </w:r>
+      <w:r>
+        <w:rPr>
+          <w:rFonts w:ascii="JetBrains Mono" w:hAnsi="JetBrains Mono" w:cs="JetBrains Mono" w:eastAsia="JetBrains Mono"/>
+          <w:color w:val="75C2B3"/>
+          <w:spacing w:val="0"/>
+          <w:position w:val="0"/>
+          <w:sz w:val="20"/>
+          <w:shd w:fill="auto" w:val="clear"/>
+        </w:rPr>
+        <w:t xml:space="preserve">clear </w:t>
+      </w:r>
+      <w:r>
+        <w:rPr>
+          <w:rFonts w:ascii="JetBrains Mono" w:hAnsi="JetBrains Mono" w:cs="JetBrains Mono" w:eastAsia="JetBrains Mono"/>
+          <w:color w:val="DFDFE0"/>
+          <w:spacing w:val="0"/>
+          <w:position w:val="0"/>
+          <w:sz w:val="20"/>
+          <w:shd w:fill="auto" w:val="clear"/>
+        </w:rPr>
+        <w:t xml:space="preserve">();</w:t>
+        <w:br/>
+        <w:t xml:space="preserve">            </w:t>
+      </w:r>
+      <w:r>
+        <w:rPr>
+          <w:rFonts w:ascii="JetBrains Mono" w:hAnsi="JetBrains Mono" w:cs="JetBrains Mono" w:eastAsia="JetBrains Mono"/>
+          <w:color w:val="FCFCFC"/>
+          <w:spacing w:val="0"/>
+          <w:position w:val="0"/>
+          <w:sz w:val="20"/>
+          <w:shd w:fill="auto" w:val="clear"/>
+        </w:rPr>
+        <w:t xml:space="preserve">list</w:t>
+      </w:r>
+      <w:r>
+        <w:rPr>
+          <w:rFonts w:ascii="JetBrains Mono" w:hAnsi="JetBrains Mono" w:cs="JetBrains Mono" w:eastAsia="JetBrains Mono"/>
+          <w:color w:val="DFDFE0"/>
+          <w:spacing w:val="0"/>
+          <w:position w:val="0"/>
+          <w:sz w:val="20"/>
+          <w:shd w:fill="auto" w:val="clear"/>
+        </w:rPr>
+        <w:t xml:space="preserve">.</w:t>
+      </w:r>
+      <w:r>
+        <w:rPr>
+          <w:rFonts w:ascii="JetBrains Mono" w:hAnsi="JetBrains Mono" w:cs="JetBrains Mono" w:eastAsia="JetBrains Mono"/>
+          <w:color w:val="75C2B3"/>
+          <w:spacing w:val="0"/>
+          <w:position w:val="0"/>
+          <w:sz w:val="20"/>
+          <w:shd w:fill="auto" w:val="clear"/>
+        </w:rPr>
+        <w:t xml:space="preserve">addAll </w:t>
+      </w:r>
+      <w:r>
+        <w:rPr>
+          <w:rFonts w:ascii="JetBrains Mono" w:hAnsi="JetBrains Mono" w:cs="JetBrains Mono" w:eastAsia="JetBrains Mono"/>
+          <w:color w:val="DFDFE0"/>
+          <w:spacing w:val="0"/>
+          <w:position w:val="0"/>
+          <w:sz w:val="20"/>
+          <w:shd w:fill="auto" w:val="clear"/>
+        </w:rPr>
+        <w:t xml:space="preserve">( </w:t>
+      </w:r>
+      <w:r>
+        <w:rPr>
+          <w:rFonts w:ascii="JetBrains Mono" w:hAnsi="JetBrains Mono" w:cs="JetBrains Mono" w:eastAsia="JetBrains Mono"/>
+          <w:color w:val="FCFCFC"/>
+          <w:spacing w:val="0"/>
+          <w:position w:val="0"/>
+          <w:sz w:val="20"/>
+          <w:shd w:fill="auto" w:val="clear"/>
+        </w:rPr>
+        <w:t xml:space="preserve">resultList </w:t>
+      </w:r>
+      <w:r>
+        <w:rPr>
+          <w:rFonts w:ascii="JetBrains Mono" w:hAnsi="JetBrains Mono" w:cs="JetBrains Mono" w:eastAsia="JetBrains Mono"/>
+          <w:color w:val="DFDFE0"/>
+          <w:spacing w:val="0"/>
+          <w:position w:val="0"/>
+          <w:sz w:val="20"/>
+          <w:shd w:fill="auto" w:val="clear"/>
+        </w:rPr>
+        <w:t xml:space="preserve">);</w:t>
+        <w:br/>
+        <w:br/>
+        <w:t xml:space="preserve">        }</w:t>
+        <w:br/>
+        <w:br/>
         <w:t xml:space="preserve">    }</w:t>
         <w:br/>
-        <w:br/>
-        <w:br/>
-        <w:t xml:space="preserve">}</w:t>
         <w:br/>
       </w:r>
     </w:p>

</xml_diff>